<commit_message>
added storyline in design documents
</commit_message>
<xml_diff>
--- a/Design/Game_Design_Document.docx
+++ b/Design/Game_Design_Document.docx
@@ -4,7 +4,7 @@
   <w:body>
     <w:sdt>
       <w:sdtPr>
-        <w:id w:val="49584081"/>
+        <w:id w:val="-268710349"/>
         <w:docPartObj>
           <w:docPartGallery w:val="Table of Contents"/>
           <w:docPartUnique/>
@@ -58,7 +58,7 @@
             </w:rPr>
             <w:fldChar w:fldCharType="separate"/>
           </w:r>
-          <w:hyperlink w:anchor="_Toc467819936" w:history="1">
+          <w:hyperlink w:anchor="_Toc467970854" w:history="1">
             <w:r>
               <w:rPr>
                 <w:rStyle w:val="Hyperlink"/>
@@ -85,7 +85,7 @@
                 <w:noProof/>
                 <w:webHidden/>
               </w:rPr>
-              <w:instrText xml:space="preserve"> PAGEREF _Toc467819936 \h </w:instrText>
+              <w:instrText xml:space="preserve"> PAGEREF _Toc467970854 \h </w:instrText>
             </w:r>
             <w:r>
               <w:rPr>
@@ -131,7 +131,7 @@
               <w:szCs w:val="24"/>
             </w:rPr>
           </w:pPr>
-          <w:hyperlink w:anchor="_Toc467819937" w:history="1">
+          <w:hyperlink w:anchor="_Toc467970855" w:history="1">
             <w:r>
               <w:rPr>
                 <w:rStyle w:val="Hyperlink"/>
@@ -176,7 +176,7 @@
                 <w:noProof/>
                 <w:webHidden/>
               </w:rPr>
-              <w:instrText xml:space="preserve"> PAGEREF _Toc467819937 \h </w:instrText>
+              <w:instrText xml:space="preserve"> PAGEREF _Toc467970855 \h </w:instrText>
             </w:r>
             <w:r>
               <w:rPr>
@@ -220,7 +220,7 @@
               <w:szCs w:val="24"/>
             </w:rPr>
           </w:pPr>
-          <w:hyperlink w:anchor="_Toc467819938" w:history="1">
+          <w:hyperlink w:anchor="_Toc467970856" w:history="1">
             <w:r>
               <w:rPr>
                 <w:rStyle w:val="Hyperlink"/>
@@ -263,7 +263,7 @@
                 <w:noProof/>
                 <w:webHidden/>
               </w:rPr>
-              <w:instrText xml:space="preserve"> PAGEREF _Toc467819938 \h </w:instrText>
+              <w:instrText xml:space="preserve"> PAGEREF _Toc467970856 \h </w:instrText>
             </w:r>
             <w:r>
               <w:rPr>
@@ -307,7 +307,7 @@
               <w:szCs w:val="24"/>
             </w:rPr>
           </w:pPr>
-          <w:hyperlink w:anchor="_Toc467819939" w:history="1">
+          <w:hyperlink w:anchor="_Toc467970857" w:history="1">
             <w:r>
               <w:rPr>
                 <w:rStyle w:val="Hyperlink"/>
@@ -350,7 +350,7 @@
                 <w:noProof/>
                 <w:webHidden/>
               </w:rPr>
-              <w:instrText xml:space="preserve"> PAGEREF _Toc467819939 \h </w:instrText>
+              <w:instrText xml:space="preserve"> PAGEREF _Toc467970857 \h </w:instrText>
             </w:r>
             <w:r>
               <w:rPr>
@@ -370,7 +370,7 @@
                 <w:noProof/>
                 <w:webHidden/>
               </w:rPr>
-              <w:t>1</w:t>
+              <w:t>2</w:t>
             </w:r>
             <w:r>
               <w:rPr>
@@ -396,7 +396,7 @@
               <w:szCs w:val="24"/>
             </w:rPr>
           </w:pPr>
-          <w:hyperlink w:anchor="_Toc467819940" w:history="1">
+          <w:hyperlink w:anchor="_Toc467970858" w:history="1">
             <w:r>
               <w:rPr>
                 <w:rStyle w:val="Hyperlink"/>
@@ -441,7 +441,7 @@
                 <w:noProof/>
                 <w:webHidden/>
               </w:rPr>
-              <w:instrText xml:space="preserve"> PAGEREF _Toc467819940 \h </w:instrText>
+              <w:instrText xml:space="preserve"> PAGEREF _Toc467970858 \h </w:instrText>
             </w:r>
             <w:r>
               <w:rPr>
@@ -461,7 +461,7 @@
                 <w:noProof/>
                 <w:webHidden/>
               </w:rPr>
-              <w:t>1</w:t>
+              <w:t>2</w:t>
             </w:r>
             <w:r>
               <w:rPr>
@@ -485,7 +485,7 @@
               <w:szCs w:val="24"/>
             </w:rPr>
           </w:pPr>
-          <w:hyperlink w:anchor="_Toc467819941" w:history="1">
+          <w:hyperlink w:anchor="_Toc467970859" w:history="1">
             <w:r>
               <w:rPr>
                 <w:rStyle w:val="Hyperlink"/>
@@ -528,7 +528,7 @@
                 <w:noProof/>
                 <w:webHidden/>
               </w:rPr>
-              <w:instrText xml:space="preserve"> PAGEREF _Toc467819941 \h </w:instrText>
+              <w:instrText xml:space="preserve"> PAGEREF _Toc467970859 \h </w:instrText>
             </w:r>
             <w:r>
               <w:rPr>
@@ -548,7 +548,7 @@
                 <w:noProof/>
                 <w:webHidden/>
               </w:rPr>
-              <w:t>1</w:t>
+              <w:t>2</w:t>
             </w:r>
             <w:r>
               <w:rPr>
@@ -572,7 +572,7 @@
               <w:szCs w:val="24"/>
             </w:rPr>
           </w:pPr>
-          <w:hyperlink w:anchor="_Toc467819942" w:history="1">
+          <w:hyperlink w:anchor="_Toc467970860" w:history="1">
             <w:r>
               <w:rPr>
                 <w:rStyle w:val="Hyperlink"/>
@@ -615,7 +615,7 @@
                 <w:noProof/>
                 <w:webHidden/>
               </w:rPr>
-              <w:instrText xml:space="preserve"> PAGEREF _Toc467819942 \h </w:instrText>
+              <w:instrText xml:space="preserve"> PAGEREF _Toc467970860 \h </w:instrText>
             </w:r>
             <w:r>
               <w:rPr>
@@ -635,7 +635,7 @@
                 <w:noProof/>
                 <w:webHidden/>
               </w:rPr>
-              <w:t>1</w:t>
+              <w:t>3</w:t>
             </w:r>
             <w:r>
               <w:rPr>
@@ -661,7 +661,7 @@
               <w:szCs w:val="24"/>
             </w:rPr>
           </w:pPr>
-          <w:hyperlink w:anchor="_Toc467819943" w:history="1">
+          <w:hyperlink w:anchor="_Toc467970861" w:history="1">
             <w:r>
               <w:rPr>
                 <w:rStyle w:val="Hyperlink"/>
@@ -706,7 +706,7 @@
                 <w:noProof/>
                 <w:webHidden/>
               </w:rPr>
-              <w:instrText xml:space="preserve"> PAGEREF _Toc467819943 \h </w:instrText>
+              <w:instrText xml:space="preserve"> PAGEREF _Toc467970861 \h </w:instrText>
             </w:r>
             <w:r>
               <w:rPr>
@@ -726,7 +726,7 @@
                 <w:noProof/>
                 <w:webHidden/>
               </w:rPr>
-              <w:t>1</w:t>
+              <w:t>4</w:t>
             </w:r>
             <w:r>
               <w:rPr>
@@ -750,7 +750,7 @@
               <w:szCs w:val="24"/>
             </w:rPr>
           </w:pPr>
-          <w:hyperlink w:anchor="_Toc467819944" w:history="1">
+          <w:hyperlink w:anchor="_Toc467970862" w:history="1">
             <w:r>
               <w:rPr>
                 <w:rStyle w:val="Hyperlink"/>
@@ -793,7 +793,7 @@
                 <w:noProof/>
                 <w:webHidden/>
               </w:rPr>
-              <w:instrText xml:space="preserve"> PAGEREF _Toc467819944 \h </w:instrText>
+              <w:instrText xml:space="preserve"> PAGEREF _Toc467970862 \h </w:instrText>
             </w:r>
             <w:r>
               <w:rPr>
@@ -813,7 +813,7 @@
                 <w:noProof/>
                 <w:webHidden/>
               </w:rPr>
-              <w:t>1</w:t>
+              <w:t>4</w:t>
             </w:r>
             <w:r>
               <w:rPr>
@@ -837,7 +837,7 @@
               <w:szCs w:val="24"/>
             </w:rPr>
           </w:pPr>
-          <w:hyperlink w:anchor="_Toc467819945" w:history="1">
+          <w:hyperlink w:anchor="_Toc467970863" w:history="1">
             <w:r>
               <w:rPr>
                 <w:rStyle w:val="Hyperlink"/>
@@ -880,7 +880,7 @@
                 <w:noProof/>
                 <w:webHidden/>
               </w:rPr>
-              <w:instrText xml:space="preserve"> PAGEREF _Toc467819945 \h </w:instrText>
+              <w:instrText xml:space="preserve"> PAGEREF _Toc467970863 \h </w:instrText>
             </w:r>
             <w:r>
               <w:rPr>
@@ -900,7 +900,7 @@
                 <w:noProof/>
                 <w:webHidden/>
               </w:rPr>
-              <w:t>1</w:t>
+              <w:t>5</w:t>
             </w:r>
             <w:r>
               <w:rPr>
@@ -926,7 +926,7 @@
               <w:szCs w:val="24"/>
             </w:rPr>
           </w:pPr>
-          <w:hyperlink w:anchor="_Toc467819946" w:history="1">
+          <w:hyperlink w:anchor="_Toc467970864" w:history="1">
             <w:r>
               <w:rPr>
                 <w:rStyle w:val="Hyperlink"/>
@@ -971,7 +971,7 @@
                 <w:noProof/>
                 <w:webHidden/>
               </w:rPr>
-              <w:instrText xml:space="preserve"> PAGEREF _Toc467819946 \h </w:instrText>
+              <w:instrText xml:space="preserve"> PAGEREF _Toc467970864 \h </w:instrText>
             </w:r>
             <w:r>
               <w:rPr>
@@ -991,7 +991,7 @@
                 <w:noProof/>
                 <w:webHidden/>
               </w:rPr>
-              <w:t>1</w:t>
+              <w:t>5</w:t>
             </w:r>
             <w:r>
               <w:rPr>
@@ -1015,7 +1015,7 @@
               <w:szCs w:val="24"/>
             </w:rPr>
           </w:pPr>
-          <w:hyperlink w:anchor="_Toc467819947" w:history="1">
+          <w:hyperlink w:anchor="_Toc467970865" w:history="1">
             <w:r>
               <w:rPr>
                 <w:rStyle w:val="Hyperlink"/>
@@ -1058,7 +1058,7 @@
                 <w:noProof/>
                 <w:webHidden/>
               </w:rPr>
-              <w:instrText xml:space="preserve"> PAGEREF _Toc467819947 \h </w:instrText>
+              <w:instrText xml:space="preserve"> PAGEREF _Toc467970865 \h </w:instrText>
             </w:r>
             <w:r>
               <w:rPr>
@@ -1078,7 +1078,7 @@
                 <w:noProof/>
                 <w:webHidden/>
               </w:rPr>
-              <w:t>1</w:t>
+              <w:t>5</w:t>
             </w:r>
             <w:r>
               <w:rPr>
@@ -1102,7 +1102,7 @@
               <w:szCs w:val="24"/>
             </w:rPr>
           </w:pPr>
-          <w:hyperlink w:anchor="_Toc467819948" w:history="1">
+          <w:hyperlink w:anchor="_Toc467970866" w:history="1">
             <w:r>
               <w:rPr>
                 <w:rStyle w:val="Hyperlink"/>
@@ -1145,7 +1145,7 @@
                 <w:noProof/>
                 <w:webHidden/>
               </w:rPr>
-              <w:instrText xml:space="preserve"> PAGEREF _Toc467819948 \h </w:instrText>
+              <w:instrText xml:space="preserve"> PAGEREF _Toc467970866 \h </w:instrText>
             </w:r>
             <w:r>
               <w:rPr>
@@ -1165,7 +1165,7 @@
                 <w:noProof/>
                 <w:webHidden/>
               </w:rPr>
-              <w:t>1</w:t>
+              <w:t>5</w:t>
             </w:r>
             <w:r>
               <w:rPr>
@@ -1189,7 +1189,7 @@
               <w:szCs w:val="24"/>
             </w:rPr>
           </w:pPr>
-          <w:hyperlink w:anchor="_Toc467819949" w:history="1">
+          <w:hyperlink w:anchor="_Toc467970867" w:history="1">
             <w:r>
               <w:rPr>
                 <w:rStyle w:val="Hyperlink"/>
@@ -1232,7 +1232,7 @@
                 <w:noProof/>
                 <w:webHidden/>
               </w:rPr>
-              <w:instrText xml:space="preserve"> PAGEREF _Toc467819949 \h </w:instrText>
+              <w:instrText xml:space="preserve"> PAGEREF _Toc467970867 \h </w:instrText>
             </w:r>
             <w:r>
               <w:rPr>
@@ -1252,7 +1252,7 @@
                 <w:noProof/>
                 <w:webHidden/>
               </w:rPr>
-              <w:t>1</w:t>
+              <w:t>6</w:t>
             </w:r>
             <w:r>
               <w:rPr>
@@ -1276,7 +1276,7 @@
               <w:szCs w:val="24"/>
             </w:rPr>
           </w:pPr>
-          <w:hyperlink w:anchor="_Toc467819950" w:history="1">
+          <w:hyperlink w:anchor="_Toc467970868" w:history="1">
             <w:r>
               <w:rPr>
                 <w:rStyle w:val="Hyperlink"/>
@@ -1319,7 +1319,7 @@
                 <w:noProof/>
                 <w:webHidden/>
               </w:rPr>
-              <w:instrText xml:space="preserve"> PAGEREF _Toc467819950 \h </w:instrText>
+              <w:instrText xml:space="preserve"> PAGEREF _Toc467970868 \h </w:instrText>
             </w:r>
             <w:r>
               <w:rPr>
@@ -1339,7 +1339,7 @@
                 <w:noProof/>
                 <w:webHidden/>
               </w:rPr>
-              <w:t>1</w:t>
+              <w:t>6</w:t>
             </w:r>
             <w:r>
               <w:rPr>
@@ -1363,7 +1363,7 @@
               <w:szCs w:val="24"/>
             </w:rPr>
           </w:pPr>
-          <w:hyperlink w:anchor="_Toc467819951" w:history="1">
+          <w:hyperlink w:anchor="_Toc467970869" w:history="1">
             <w:r>
               <w:rPr>
                 <w:rStyle w:val="Hyperlink"/>
@@ -1406,7 +1406,7 @@
                 <w:noProof/>
                 <w:webHidden/>
               </w:rPr>
-              <w:instrText xml:space="preserve"> PAGEREF _Toc467819951 \h </w:instrText>
+              <w:instrText xml:space="preserve"> PAGEREF _Toc467970869 \h </w:instrText>
             </w:r>
             <w:r>
               <w:rPr>
@@ -1426,7 +1426,7 @@
                 <w:noProof/>
                 <w:webHidden/>
               </w:rPr>
-              <w:t>1</w:t>
+              <w:t>6</w:t>
             </w:r>
             <w:r>
               <w:rPr>
@@ -1452,7 +1452,7 @@
               <w:szCs w:val="24"/>
             </w:rPr>
           </w:pPr>
-          <w:hyperlink w:anchor="_Toc467819952" w:history="1">
+          <w:hyperlink w:anchor="_Toc467970870" w:history="1">
             <w:r>
               <w:rPr>
                 <w:rStyle w:val="Hyperlink"/>
@@ -1497,7 +1497,7 @@
                 <w:noProof/>
                 <w:webHidden/>
               </w:rPr>
-              <w:instrText xml:space="preserve"> PAGEREF _Toc467819952 \h </w:instrText>
+              <w:instrText xml:space="preserve"> PAGEREF _Toc467970870 \h </w:instrText>
             </w:r>
             <w:r>
               <w:rPr>
@@ -1517,7 +1517,7 @@
                 <w:noProof/>
                 <w:webHidden/>
               </w:rPr>
-              <w:t>1</w:t>
+              <w:t>7</w:t>
             </w:r>
             <w:r>
               <w:rPr>
@@ -1543,7 +1543,7 @@
               <w:szCs w:val="24"/>
             </w:rPr>
           </w:pPr>
-          <w:hyperlink w:anchor="_Toc467819953" w:history="1">
+          <w:hyperlink w:anchor="_Toc467970871" w:history="1">
             <w:r>
               <w:rPr>
                 <w:rStyle w:val="Hyperlink"/>
@@ -1588,7 +1588,7 @@
                 <w:noProof/>
                 <w:webHidden/>
               </w:rPr>
-              <w:instrText xml:space="preserve"> PAGEREF _Toc467819953 \h </w:instrText>
+              <w:instrText xml:space="preserve"> PAGEREF _Toc467970871 \h </w:instrText>
             </w:r>
             <w:r>
               <w:rPr>
@@ -1608,7 +1608,7 @@
                 <w:noProof/>
                 <w:webHidden/>
               </w:rPr>
-              <w:t>1</w:t>
+              <w:t>7</w:t>
             </w:r>
             <w:r>
               <w:rPr>
@@ -1632,7 +1632,7 @@
               <w:szCs w:val="24"/>
             </w:rPr>
           </w:pPr>
-          <w:hyperlink w:anchor="_Toc467819954" w:history="1">
+          <w:hyperlink w:anchor="_Toc467970872" w:history="1">
             <w:r>
               <w:rPr>
                 <w:rStyle w:val="Hyperlink"/>
@@ -1675,7 +1675,7 @@
                 <w:noProof/>
                 <w:webHidden/>
               </w:rPr>
-              <w:instrText xml:space="preserve"> PAGEREF _Toc467819954 \h </w:instrText>
+              <w:instrText xml:space="preserve"> PAGEREF _Toc467970872 \h </w:instrText>
             </w:r>
             <w:r>
               <w:rPr>
@@ -1695,7 +1695,7 @@
                 <w:noProof/>
                 <w:webHidden/>
               </w:rPr>
-              <w:t>1</w:t>
+              <w:t>7</w:t>
             </w:r>
             <w:r>
               <w:rPr>
@@ -1719,7 +1719,7 @@
               <w:szCs w:val="24"/>
             </w:rPr>
           </w:pPr>
-          <w:hyperlink w:anchor="_Toc467819955" w:history="1">
+          <w:hyperlink w:anchor="_Toc467970873" w:history="1">
             <w:r>
               <w:rPr>
                 <w:rStyle w:val="Hyperlink"/>
@@ -1762,7 +1762,7 @@
                 <w:noProof/>
                 <w:webHidden/>
               </w:rPr>
-              <w:instrText xml:space="preserve"> PAGEREF _Toc467819955 \h </w:instrText>
+              <w:instrText xml:space="preserve"> PAGEREF _Toc467970873 \h </w:instrText>
             </w:r>
             <w:r>
               <w:rPr>
@@ -1782,7 +1782,7 @@
                 <w:noProof/>
                 <w:webHidden/>
               </w:rPr>
-              <w:t>1</w:t>
+              <w:t>8</w:t>
             </w:r>
             <w:r>
               <w:rPr>
@@ -1806,7 +1806,7 @@
               <w:szCs w:val="24"/>
             </w:rPr>
           </w:pPr>
-          <w:hyperlink w:anchor="_Toc467819956" w:history="1">
+          <w:hyperlink w:anchor="_Toc467970874" w:history="1">
             <w:r>
               <w:rPr>
                 <w:rStyle w:val="Hyperlink"/>
@@ -1849,7 +1849,7 @@
                 <w:noProof/>
                 <w:webHidden/>
               </w:rPr>
-              <w:instrText xml:space="preserve"> PAGEREF _Toc467819956 \h </w:instrText>
+              <w:instrText xml:space="preserve"> PAGEREF _Toc467970874 \h </w:instrText>
             </w:r>
             <w:r>
               <w:rPr>
@@ -1869,7 +1869,7 @@
                 <w:noProof/>
                 <w:webHidden/>
               </w:rPr>
-              <w:t>1</w:t>
+              <w:t>9</w:t>
             </w:r>
             <w:r>
               <w:rPr>
@@ -1893,7 +1893,7 @@
               <w:szCs w:val="24"/>
             </w:rPr>
           </w:pPr>
-          <w:hyperlink w:anchor="_Toc467819957" w:history="1">
+          <w:hyperlink w:anchor="_Toc467970875" w:history="1">
             <w:r>
               <w:rPr>
                 <w:rStyle w:val="Hyperlink"/>
@@ -1936,7 +1936,7 @@
                 <w:noProof/>
                 <w:webHidden/>
               </w:rPr>
-              <w:instrText xml:space="preserve"> PAGEREF _Toc467819957 \h </w:instrText>
+              <w:instrText xml:space="preserve"> PAGEREF _Toc467970875 \h </w:instrText>
             </w:r>
             <w:r>
               <w:rPr>
@@ -1956,7 +1956,7 @@
                 <w:noProof/>
                 <w:webHidden/>
               </w:rPr>
-              <w:t>1</w:t>
+              <w:t>9</w:t>
             </w:r>
             <w:r>
               <w:rPr>
@@ -1980,7 +1980,7 @@
               <w:szCs w:val="24"/>
             </w:rPr>
           </w:pPr>
-          <w:hyperlink w:anchor="_Toc467819958" w:history="1">
+          <w:hyperlink w:anchor="_Toc467970876" w:history="1">
             <w:r>
               <w:rPr>
                 <w:rStyle w:val="Hyperlink"/>
@@ -2023,7 +2023,7 @@
                 <w:noProof/>
                 <w:webHidden/>
               </w:rPr>
-              <w:instrText xml:space="preserve"> PAGEREF _Toc467819958 \h </w:instrText>
+              <w:instrText xml:space="preserve"> PAGEREF _Toc467970876 \h </w:instrText>
             </w:r>
             <w:r>
               <w:rPr>
@@ -2043,7 +2043,7 @@
                 <w:noProof/>
                 <w:webHidden/>
               </w:rPr>
-              <w:t>1</w:t>
+              <w:t>9</w:t>
             </w:r>
             <w:r>
               <w:rPr>
@@ -2067,7 +2067,7 @@
               <w:szCs w:val="24"/>
             </w:rPr>
           </w:pPr>
-          <w:hyperlink w:anchor="_Toc467819959" w:history="1">
+          <w:hyperlink w:anchor="_Toc467970877" w:history="1">
             <w:r>
               <w:rPr>
                 <w:rStyle w:val="Hyperlink"/>
@@ -2110,7 +2110,7 @@
                 <w:noProof/>
                 <w:webHidden/>
               </w:rPr>
-              <w:instrText xml:space="preserve"> PAGEREF _Toc467819959 \h </w:instrText>
+              <w:instrText xml:space="preserve"> PAGEREF _Toc467970877 \h </w:instrText>
             </w:r>
             <w:r>
               <w:rPr>
@@ -2130,7 +2130,185 @@
                 <w:noProof/>
                 <w:webHidden/>
               </w:rPr>
-              <w:t>1</w:t>
+              <w:t>9</w:t>
+            </w:r>
+            <w:r>
+              <w:rPr>
+                <w:noProof/>
+                <w:webHidden/>
+              </w:rPr>
+              <w:fldChar w:fldCharType="end"/>
+            </w:r>
+          </w:hyperlink>
+        </w:p>
+        <w:p>
+          <w:pPr>
+            <w:pStyle w:val="TOC2"/>
+            <w:tabs>
+              <w:tab w:val="left" w:pos="720"/>
+              <w:tab w:val="right" w:leader="dot" w:pos="9350"/>
+            </w:tabs>
+            <w:rPr>
+              <w:b w:val="0"/>
+              <w:bCs w:val="0"/>
+              <w:noProof/>
+              <w:sz w:val="24"/>
+              <w:szCs w:val="24"/>
+            </w:rPr>
+          </w:pPr>
+          <w:hyperlink w:anchor="_Toc467970878" w:history="1">
+            <w:r>
+              <w:rPr>
+                <w:rStyle w:val="Hyperlink"/>
+                <w:rFonts w:ascii="Symbol" w:hAnsi="Symbol"/>
+                <w:noProof/>
+              </w:rPr>
+              <w:t></w:t>
+            </w:r>
+            <w:r>
+              <w:rPr>
+                <w:b w:val="0"/>
+                <w:bCs w:val="0"/>
+                <w:noProof/>
+                <w:sz w:val="24"/>
+                <w:szCs w:val="24"/>
+              </w:rPr>
+              <w:tab/>
+            </w:r>
+            <w:r>
+              <w:rPr>
+                <w:rStyle w:val="Hyperlink"/>
+                <w:noProof/>
+              </w:rPr>
+              <w:t>§1.7 Storyline</w:t>
+            </w:r>
+            <w:r>
+              <w:rPr>
+                <w:noProof/>
+                <w:webHidden/>
+              </w:rPr>
+              <w:tab/>
+            </w:r>
+            <w:r>
+              <w:rPr>
+                <w:noProof/>
+                <w:webHidden/>
+              </w:rPr>
+              <w:fldChar w:fldCharType="begin"/>
+            </w:r>
+            <w:r>
+              <w:rPr>
+                <w:noProof/>
+                <w:webHidden/>
+              </w:rPr>
+              <w:instrText xml:space="preserve"> PAGEREF _Toc467970878 \h </w:instrText>
+            </w:r>
+            <w:r>
+              <w:rPr>
+                <w:noProof/>
+                <w:webHidden/>
+              </w:rPr>
+            </w:r>
+            <w:r>
+              <w:rPr>
+                <w:noProof/>
+                <w:webHidden/>
+              </w:rPr>
+              <w:fldChar w:fldCharType="separate"/>
+            </w:r>
+            <w:r>
+              <w:rPr>
+                <w:noProof/>
+                <w:webHidden/>
+              </w:rPr>
+              <w:t>9</w:t>
+            </w:r>
+            <w:r>
+              <w:rPr>
+                <w:noProof/>
+                <w:webHidden/>
+              </w:rPr>
+              <w:fldChar w:fldCharType="end"/>
+            </w:r>
+          </w:hyperlink>
+        </w:p>
+        <w:p>
+          <w:pPr>
+            <w:pStyle w:val="TOC3"/>
+            <w:tabs>
+              <w:tab w:val="left" w:pos="960"/>
+              <w:tab w:val="right" w:leader="dot" w:pos="9350"/>
+            </w:tabs>
+            <w:rPr>
+              <w:noProof/>
+              <w:sz w:val="24"/>
+              <w:szCs w:val="24"/>
+            </w:rPr>
+          </w:pPr>
+          <w:hyperlink w:anchor="_Toc467970879" w:history="1">
+            <w:r>
+              <w:rPr>
+                <w:rStyle w:val="Hyperlink"/>
+                <w:rFonts w:ascii="Courier New" w:hAnsi="Courier New" w:cs="Courier New"/>
+                <w:noProof/>
+              </w:rPr>
+              <w:t>o</w:t>
+            </w:r>
+            <w:r>
+              <w:rPr>
+                <w:noProof/>
+                <w:sz w:val="24"/>
+                <w:szCs w:val="24"/>
+              </w:rPr>
+              <w:tab/>
+            </w:r>
+            <w:r>
+              <w:rPr>
+                <w:rStyle w:val="Hyperlink"/>
+                <w:noProof/>
+              </w:rPr>
+              <w:t>Synopsis</w:t>
+            </w:r>
+            <w:r>
+              <w:rPr>
+                <w:noProof/>
+                <w:webHidden/>
+              </w:rPr>
+              <w:tab/>
+            </w:r>
+            <w:r>
+              <w:rPr>
+                <w:noProof/>
+                <w:webHidden/>
+              </w:rPr>
+              <w:fldChar w:fldCharType="begin"/>
+            </w:r>
+            <w:r>
+              <w:rPr>
+                <w:noProof/>
+                <w:webHidden/>
+              </w:rPr>
+              <w:instrText xml:space="preserve"> PAGEREF _Toc467970879 \h </w:instrText>
+            </w:r>
+            <w:r>
+              <w:rPr>
+                <w:noProof/>
+                <w:webHidden/>
+              </w:rPr>
+            </w:r>
+            <w:r>
+              <w:rPr>
+                <w:noProof/>
+                <w:webHidden/>
+              </w:rPr>
+              <w:fldChar w:fldCharType="separate"/>
+            </w:r>
+            <w:r>
+              <w:rPr>
+                <w:noProof/>
+                <w:webHidden/>
+              </w:rPr>
+              <w:t>9</w:t>
             </w:r>
             <w:r>
               <w:rPr>
@@ -2153,7 +2331,7 @@
               <w:noProof/>
             </w:rPr>
           </w:pPr>
-          <w:hyperlink w:anchor="_Toc467819960" w:history="1">
+          <w:hyperlink w:anchor="_Toc467970880" w:history="1">
             <w:r>
               <w:rPr>
                 <w:rStyle w:val="Hyperlink"/>
@@ -2180,7 +2358,7 @@
                 <w:noProof/>
                 <w:webHidden/>
               </w:rPr>
-              <w:instrText xml:space="preserve"> PAGEREF _Toc467819960 \h </w:instrText>
+              <w:instrText xml:space="preserve"> PAGEREF _Toc467970880 \h </w:instrText>
             </w:r>
             <w:r>
               <w:rPr>
@@ -2200,7 +2378,7 @@
                 <w:noProof/>
                 <w:webHidden/>
               </w:rPr>
-              <w:t>1</w:t>
+              <w:t>10</w:t>
             </w:r>
             <w:r>
               <w:rPr>
@@ -2226,7 +2404,19 @@
     <w:p>
       <w:pPr>
         <w:pStyle w:val="Title"/>
-      </w:pPr>
+        <w:rPr>
+          <w:bCs/>
+          <w:i w:val="0"/>
+          <w:color w:val="2E74B5" w:themeColor="accent1" w:themeShade="BF"/>
+          <w:spacing w:val="0"/>
+          <w:kern w:val="0"/>
+          <w:sz w:val="28"/>
+          <w:szCs w:val="28"/>
+          <w:lang w:eastAsia="en-US"/>
+        </w:rPr>
+      </w:pPr>
+      <w:bookmarkStart w:id="0" w:name="_GoBack"/>
+      <w:bookmarkEnd w:id="0"/>
     </w:p>
     <w:p>
       <w:pPr>
@@ -2240,11 +2430,13 @@
       <w:pPr>
         <w:pStyle w:val="Heading1"/>
       </w:pPr>
-      <w:bookmarkStart w:id="0" w:name="_Toc467819936"/>
+      <w:bookmarkStart w:id="1" w:name="_Toc467819936"/>
+      <w:bookmarkStart w:id="2" w:name="_Toc467970854"/>
       <w:r>
         <w:t>Section 1: Game Mechanics</w:t>
       </w:r>
-      <w:bookmarkEnd w:id="0"/>
+      <w:bookmarkEnd w:id="1"/>
+      <w:bookmarkEnd w:id="2"/>
     </w:p>
     <w:p>
       <w:pPr>
@@ -2260,7 +2452,8 @@
         </w:rPr>
         <w:t xml:space="preserve"> </w:t>
       </w:r>
-      <w:bookmarkStart w:id="1" w:name="_Toc467819937"/>
+      <w:bookmarkStart w:id="3" w:name="_Toc467819937"/>
+      <w:bookmarkStart w:id="4" w:name="_Toc467970855"/>
       <w:r>
         <w:t>§</w:t>
       </w:r>
@@ -2270,7 +2463,8 @@
       <w:r>
         <w:t>Core Game Play</w:t>
       </w:r>
-      <w:bookmarkEnd w:id="1"/>
+      <w:bookmarkEnd w:id="3"/>
+      <w:bookmarkEnd w:id="4"/>
     </w:p>
     <w:p>
       <w:pPr>
@@ -2280,11 +2474,13 @@
           <w:numId w:val="1"/>
         </w:numPr>
       </w:pPr>
-      <w:bookmarkStart w:id="2" w:name="_Toc467819938"/>
+      <w:bookmarkStart w:id="5" w:name="_Toc467819938"/>
+      <w:bookmarkStart w:id="6" w:name="_Toc467970856"/>
       <w:r>
         <w:t>Game Overview</w:t>
       </w:r>
-      <w:bookmarkEnd w:id="2"/>
+      <w:bookmarkEnd w:id="5"/>
+      <w:bookmarkEnd w:id="6"/>
     </w:p>
     <w:p>
       <w:pPr>
@@ -2344,11 +2540,14 @@
           <w:numId w:val="1"/>
         </w:numPr>
       </w:pPr>
-      <w:bookmarkStart w:id="3" w:name="_Toc467819939"/>
-      <w:r>
+      <w:bookmarkStart w:id="7" w:name="_Toc467819939"/>
+      <w:bookmarkStart w:id="8" w:name="_Toc467970857"/>
+      <w:r>
+        <w:lastRenderedPageBreak/>
         <w:t>Overview Expanded</w:t>
       </w:r>
-      <w:bookmarkEnd w:id="3"/>
+      <w:bookmarkEnd w:id="7"/>
+      <w:bookmarkEnd w:id="8"/>
     </w:p>
     <w:p>
       <w:pPr>
@@ -2384,17 +2583,16 @@
           <w:numId w:val="1"/>
         </w:numPr>
       </w:pPr>
-      <w:bookmarkStart w:id="4" w:name="_Toc467819940"/>
-      <w:r>
-        <w:t>§</w:t>
-      </w:r>
-      <w:r>
-        <w:t xml:space="preserve">1.2 </w:t>
+      <w:bookmarkStart w:id="9" w:name="_Toc467819940"/>
+      <w:bookmarkStart w:id="10" w:name="_Toc467970858"/>
+      <w:r>
+        <w:t xml:space="preserve">§1.2 </w:t>
       </w:r>
       <w:r>
         <w:t>Game Flow</w:t>
       </w:r>
-      <w:bookmarkEnd w:id="4"/>
+      <w:bookmarkEnd w:id="9"/>
+      <w:bookmarkEnd w:id="10"/>
     </w:p>
     <w:p>
       <w:pPr>
@@ -2404,7 +2602,8 @@
           <w:numId w:val="1"/>
         </w:numPr>
       </w:pPr>
-      <w:bookmarkStart w:id="5" w:name="_Toc467819941"/>
+      <w:bookmarkStart w:id="11" w:name="_Toc467819941"/>
+      <w:bookmarkStart w:id="12" w:name="_Toc467970859"/>
       <w:r>
         <w:t>Overall</w:t>
       </w:r>
@@ -2414,7 +2613,8 @@
       <w:r>
         <w:t>low</w:t>
       </w:r>
-      <w:bookmarkEnd w:id="5"/>
+      <w:bookmarkEnd w:id="11"/>
+      <w:bookmarkEnd w:id="12"/>
       <w:r>
         <w:t xml:space="preserve"> </w:t>
       </w:r>
@@ -2528,16 +2728,16 @@
           <w:numId w:val="1"/>
         </w:numPr>
       </w:pPr>
-      <w:bookmarkStart w:id="6" w:name="_Toc467819942"/>
+      <w:bookmarkStart w:id="13" w:name="_Toc467819942"/>
       <w:r>
         <w:t xml:space="preserve"> </w:t>
       </w:r>
-      <w:bookmarkStart w:id="7" w:name="_GoBack"/>
-      <w:bookmarkEnd w:id="7"/>
+      <w:bookmarkStart w:id="14" w:name="_Toc467970860"/>
       <w:r>
         <w:t>Core Game Play Flow</w:t>
       </w:r>
-      <w:bookmarkEnd w:id="6"/>
+      <w:bookmarkEnd w:id="13"/>
+      <w:bookmarkEnd w:id="14"/>
     </w:p>
     <w:p>
       <w:pPr>
@@ -2632,17 +2832,16 @@
           <w:numId w:val="1"/>
         </w:numPr>
       </w:pPr>
-      <w:bookmarkStart w:id="8" w:name="_Toc467819943"/>
-      <w:r>
-        <w:t>§</w:t>
-      </w:r>
-      <w:r>
-        <w:t xml:space="preserve">1.3 </w:t>
+      <w:bookmarkStart w:id="15" w:name="_Toc467819943"/>
+      <w:bookmarkStart w:id="16" w:name="_Toc467970861"/>
+      <w:r>
+        <w:t xml:space="preserve">§1.3 </w:t>
       </w:r>
       <w:r>
         <w:t>Characters</w:t>
       </w:r>
-      <w:bookmarkEnd w:id="8"/>
+      <w:bookmarkEnd w:id="15"/>
+      <w:bookmarkEnd w:id="16"/>
     </w:p>
     <w:p>
       <w:pPr>
@@ -2652,11 +2851,13 @@
           <w:numId w:val="1"/>
         </w:numPr>
       </w:pPr>
-      <w:bookmarkStart w:id="9" w:name="_Toc467819944"/>
+      <w:bookmarkStart w:id="17" w:name="_Toc467819944"/>
+      <w:bookmarkStart w:id="18" w:name="_Toc467970862"/>
       <w:r>
         <w:t>Player</w:t>
       </w:r>
-      <w:bookmarkEnd w:id="9"/>
+      <w:bookmarkEnd w:id="17"/>
+      <w:bookmarkEnd w:id="18"/>
     </w:p>
     <w:p>
       <w:pPr>
@@ -2812,11 +3013,13 @@
           <w:numId w:val="1"/>
         </w:numPr>
       </w:pPr>
-      <w:bookmarkStart w:id="10" w:name="_Toc467819945"/>
+      <w:bookmarkStart w:id="19" w:name="_Toc467819945"/>
+      <w:bookmarkStart w:id="20" w:name="_Toc467970863"/>
       <w:r>
         <w:t>Enemy</w:t>
       </w:r>
-      <w:bookmarkEnd w:id="10"/>
+      <w:bookmarkEnd w:id="19"/>
+      <w:bookmarkEnd w:id="20"/>
     </w:p>
     <w:p>
       <w:pPr>
@@ -2894,20 +3097,16 @@
           <w:numId w:val="1"/>
         </w:numPr>
       </w:pPr>
-      <w:bookmarkStart w:id="11" w:name="_Toc467819946"/>
-      <w:r>
-        <w:t>§</w:t>
-      </w:r>
-      <w:r>
-        <w:t>1.4</w:t>
-      </w:r>
-      <w:r>
-        <w:t xml:space="preserve"> </w:t>
+      <w:bookmarkStart w:id="21" w:name="_Toc467819946"/>
+      <w:bookmarkStart w:id="22" w:name="_Toc467970864"/>
+      <w:r>
+        <w:t xml:space="preserve">§1.4 </w:t>
       </w:r>
       <w:r>
         <w:t>Game Play Elements</w:t>
       </w:r>
-      <w:bookmarkEnd w:id="11"/>
+      <w:bookmarkEnd w:id="21"/>
+      <w:bookmarkEnd w:id="22"/>
     </w:p>
     <w:p>
       <w:pPr>
@@ -2917,11 +3116,13 @@
           <w:numId w:val="1"/>
         </w:numPr>
       </w:pPr>
-      <w:bookmarkStart w:id="12" w:name="_Toc467819947"/>
+      <w:bookmarkStart w:id="23" w:name="_Toc467819947"/>
+      <w:bookmarkStart w:id="24" w:name="_Toc467970865"/>
       <w:r>
         <w:t>Player Primary Attack</w:t>
       </w:r>
-      <w:bookmarkEnd w:id="12"/>
+      <w:bookmarkEnd w:id="23"/>
+      <w:bookmarkEnd w:id="24"/>
     </w:p>
     <w:p>
       <w:pPr>
@@ -2978,11 +3179,13 @@
           <w:numId w:val="1"/>
         </w:numPr>
       </w:pPr>
-      <w:bookmarkStart w:id="13" w:name="_Toc467819948"/>
+      <w:bookmarkStart w:id="25" w:name="_Toc467819948"/>
+      <w:bookmarkStart w:id="26" w:name="_Toc467970866"/>
       <w:r>
         <w:t>Player Secondary Attack</w:t>
       </w:r>
-      <w:bookmarkEnd w:id="13"/>
+      <w:bookmarkEnd w:id="25"/>
+      <w:bookmarkEnd w:id="26"/>
     </w:p>
     <w:p>
       <w:pPr>
@@ -3036,7 +3239,8 @@
           <w:numId w:val="1"/>
         </w:numPr>
       </w:pPr>
-      <w:bookmarkStart w:id="14" w:name="_Toc467819949"/>
+      <w:bookmarkStart w:id="27" w:name="_Toc467819949"/>
+      <w:bookmarkStart w:id="28" w:name="_Toc467970867"/>
       <w:r>
         <w:t>Procession</w:t>
       </w:r>
@@ -3046,7 +3250,8 @@
       <w:r>
         <w:t>bility</w:t>
       </w:r>
-      <w:bookmarkEnd w:id="14"/>
+      <w:bookmarkEnd w:id="27"/>
+      <w:bookmarkEnd w:id="28"/>
     </w:p>
     <w:p>
       <w:pPr>
@@ -3168,11 +3373,13 @@
           <w:numId w:val="1"/>
         </w:numPr>
       </w:pPr>
-      <w:bookmarkStart w:id="15" w:name="_Toc467819950"/>
+      <w:bookmarkStart w:id="29" w:name="_Toc467819950"/>
+      <w:bookmarkStart w:id="30" w:name="_Toc467970868"/>
       <w:r>
         <w:t>Enemy</w:t>
       </w:r>
-      <w:bookmarkEnd w:id="15"/>
+      <w:bookmarkEnd w:id="29"/>
+      <w:bookmarkEnd w:id="30"/>
     </w:p>
     <w:p>
       <w:pPr>
@@ -3394,11 +3601,13 @@
           <w:numId w:val="1"/>
         </w:numPr>
       </w:pPr>
-      <w:bookmarkStart w:id="16" w:name="_Toc467819951"/>
+      <w:bookmarkStart w:id="31" w:name="_Toc467819951"/>
+      <w:bookmarkStart w:id="32" w:name="_Toc467970869"/>
       <w:r>
         <w:t>Extra Ability</w:t>
       </w:r>
-      <w:bookmarkEnd w:id="16"/>
+      <w:bookmarkEnd w:id="31"/>
+      <w:bookmarkEnd w:id="32"/>
     </w:p>
     <w:p>
       <w:pPr>
@@ -3573,20 +3782,16 @@
           <w:numId w:val="1"/>
         </w:numPr>
       </w:pPr>
-      <w:bookmarkStart w:id="17" w:name="_Toc467819952"/>
-      <w:r>
-        <w:t>§</w:t>
-      </w:r>
-      <w:r>
-        <w:t>1.5</w:t>
-      </w:r>
-      <w:r>
-        <w:t xml:space="preserve"> </w:t>
+      <w:bookmarkStart w:id="33" w:name="_Toc467819952"/>
+      <w:bookmarkStart w:id="34" w:name="_Toc467970870"/>
+      <w:r>
+        <w:t xml:space="preserve">§1.5 </w:t>
       </w:r>
       <w:r>
         <w:t>Game Physics and Statistics</w:t>
       </w:r>
-      <w:bookmarkEnd w:id="17"/>
+      <w:bookmarkEnd w:id="33"/>
+      <w:bookmarkEnd w:id="34"/>
     </w:p>
     <w:p>
       <w:pPr>
@@ -3615,20 +3820,13 @@
           <w:numId w:val="1"/>
         </w:numPr>
       </w:pPr>
-      <w:bookmarkStart w:id="18" w:name="_Toc467819953"/>
-      <w:r>
-        <w:t>§</w:t>
-      </w:r>
-      <w:r>
-        <w:t>1.6</w:t>
-      </w:r>
-      <w:r>
-        <w:t xml:space="preserve"> </w:t>
-      </w:r>
-      <w:r>
-        <w:t>Artificial Intelligence</w:t>
-      </w:r>
-      <w:bookmarkEnd w:id="18"/>
+      <w:bookmarkStart w:id="35" w:name="_Toc467819953"/>
+      <w:bookmarkStart w:id="36" w:name="_Toc467970871"/>
+      <w:r>
+        <w:t>§1.6 Artificial Intelligence</w:t>
+      </w:r>
+      <w:bookmarkEnd w:id="35"/>
+      <w:bookmarkEnd w:id="36"/>
     </w:p>
     <w:p>
       <w:pPr>
@@ -3638,11 +3836,13 @@
           <w:numId w:val="1"/>
         </w:numPr>
       </w:pPr>
-      <w:bookmarkStart w:id="19" w:name="_Toc467819954"/>
+      <w:bookmarkStart w:id="37" w:name="_Toc467819954"/>
+      <w:bookmarkStart w:id="38" w:name="_Toc467970872"/>
       <w:r>
         <w:t>Field of View</w:t>
       </w:r>
-      <w:bookmarkEnd w:id="19"/>
+      <w:bookmarkEnd w:id="37"/>
+      <w:bookmarkEnd w:id="38"/>
     </w:p>
     <w:p>
       <w:pPr>
@@ -3827,11 +4027,13 @@
           <w:numId w:val="1"/>
         </w:numPr>
       </w:pPr>
-      <w:bookmarkStart w:id="20" w:name="_Toc467819955"/>
+      <w:bookmarkStart w:id="39" w:name="_Toc467819955"/>
+      <w:bookmarkStart w:id="40" w:name="_Toc467970873"/>
       <w:r>
         <w:t>Attack</w:t>
       </w:r>
-      <w:bookmarkEnd w:id="20"/>
+      <w:bookmarkEnd w:id="39"/>
+      <w:bookmarkEnd w:id="40"/>
     </w:p>
     <w:p>
       <w:pPr>
@@ -3878,11 +4080,13 @@
           <w:numId w:val="1"/>
         </w:numPr>
       </w:pPr>
-      <w:bookmarkStart w:id="21" w:name="_Toc467819956"/>
+      <w:bookmarkStart w:id="41" w:name="_Toc467819956"/>
+      <w:bookmarkStart w:id="42" w:name="_Toc467970874"/>
       <w:r>
         <w:t>Facing</w:t>
       </w:r>
-      <w:bookmarkEnd w:id="21"/>
+      <w:bookmarkEnd w:id="41"/>
+      <w:bookmarkEnd w:id="42"/>
     </w:p>
     <w:p>
       <w:pPr>
@@ -3924,11 +4128,13 @@
           <w:numId w:val="1"/>
         </w:numPr>
       </w:pPr>
-      <w:bookmarkStart w:id="22" w:name="_Toc467819957"/>
+      <w:bookmarkStart w:id="43" w:name="_Toc467819957"/>
+      <w:bookmarkStart w:id="44" w:name="_Toc467970875"/>
       <w:r>
         <w:t>Player Too Close and Group Fight</w:t>
       </w:r>
-      <w:bookmarkEnd w:id="22"/>
+      <w:bookmarkEnd w:id="43"/>
+      <w:bookmarkEnd w:id="44"/>
     </w:p>
     <w:p>
       <w:pPr>
@@ -3970,11 +4176,13 @@
           <w:numId w:val="1"/>
         </w:numPr>
       </w:pPr>
-      <w:bookmarkStart w:id="23" w:name="_Toc467819958"/>
+      <w:bookmarkStart w:id="45" w:name="_Toc467819958"/>
+      <w:bookmarkStart w:id="46" w:name="_Toc467970876"/>
       <w:r>
         <w:t>Good Ally Bad Ally</w:t>
       </w:r>
-      <w:bookmarkEnd w:id="23"/>
+      <w:bookmarkEnd w:id="45"/>
+      <w:bookmarkEnd w:id="46"/>
     </w:p>
     <w:p>
       <w:pPr>
@@ -4000,11 +4208,13 @@
           <w:numId w:val="1"/>
         </w:numPr>
       </w:pPr>
-      <w:bookmarkStart w:id="24" w:name="_Toc467819959"/>
+      <w:bookmarkStart w:id="47" w:name="_Toc467819959"/>
+      <w:bookmarkStart w:id="48" w:name="_Toc467970877"/>
       <w:r>
         <w:t>Path Finding</w:t>
       </w:r>
-      <w:bookmarkEnd w:id="24"/>
+      <w:bookmarkEnd w:id="47"/>
+      <w:bookmarkEnd w:id="48"/>
     </w:p>
     <w:p>
       <w:pPr>
@@ -4044,23 +4254,160 @@
     </w:p>
     <w:p>
       <w:pPr>
-        <w:ind w:left="1440"/>
-      </w:pPr>
-    </w:p>
-    <w:p>
-      <w:pPr>
-        <w:ind w:left="1440"/>
-      </w:pPr>
+        <w:pStyle w:val="Heading2"/>
+        <w:numPr>
+          <w:ilvl w:val="0"/>
+          <w:numId w:val="1"/>
+        </w:numPr>
+      </w:pPr>
+      <w:bookmarkStart w:id="49" w:name="_Toc467970878"/>
+      <w:r>
+        <w:t>§1.7</w:t>
+      </w:r>
+      <w:r>
+        <w:t xml:space="preserve"> </w:t>
+      </w:r>
+      <w:r>
+        <w:t>Storyline</w:t>
+      </w:r>
+      <w:bookmarkEnd w:id="49"/>
+    </w:p>
+    <w:p>
+      <w:pPr>
+        <w:pStyle w:val="Heading3"/>
+        <w:numPr>
+          <w:ilvl w:val="1"/>
+          <w:numId w:val="1"/>
+        </w:numPr>
+      </w:pPr>
+      <w:bookmarkStart w:id="50" w:name="_Toc467970879"/>
+      <w:r>
+        <w:t>Synopsis</w:t>
+      </w:r>
+      <w:bookmarkEnd w:id="50"/>
+    </w:p>
+    <w:p>
+      <w:pPr>
+        <w:ind w:left="720" w:firstLine="720"/>
+      </w:pPr>
+      <w:r>
+        <w:t>This is a human and Vic opposing enemy’s era. Vic and humans have similar Astronautically technology and military power. The only difference between the two is very weak Vic people, not against the human front, which makes the people at the time Vic against humanity often take occupy the human mind and the human confrontation with human warfare.</w:t>
+      </w:r>
+    </w:p>
+    <w:p/>
+    <w:p>
+      <w:pPr>
+        <w:ind w:left="720" w:firstLine="720"/>
+      </w:pPr>
+      <w:r>
+        <w:t>The story takes place on a spaceship, hero Blanca, Vic scout looks like in a cot bed to wake up. He goes out, but found the ship are all human beings. He was very scared and angry. Because in this war Vick has countless human spacecraft to be captured, Vick above all been slaughtered, and direct human-occupied spacecraft captives, never unflinchingly.</w:t>
+      </w:r>
+    </w:p>
+    <w:p>
+      <w:pPr>
+        <w:ind w:left="720" w:firstLine="720"/>
+      </w:pPr>
+      <w:r>
+        <w:t>Blanca picture that emerges out of his way and off the investigation spaceship commander arranged for his reconnaissance missions. So he was glad that they are missing the human at the same time, they want to kill all humans and recapture the spacecraft to complete the task.</w:t>
+      </w:r>
+    </w:p>
+    <w:p>
+      <w:pPr>
+        <w:ind w:left="720" w:firstLine="720"/>
+      </w:pPr>
+      <w:r>
+        <w:t xml:space="preserve">Blanca kill humans at the same time, step by step, like a bridge near. He gradually </w:t>
+      </w:r>
+      <w:r>
+        <w:t>closes</w:t>
+      </w:r>
+      <w:r>
+        <w:t xml:space="preserve"> the bridge at the same time in my mind a picture: he was cruising in the universe, an asteroid coming his way, he tried to escape the asteroid, but the rocker and nothing happens.</w:t>
+      </w:r>
+    </w:p>
+    <w:p>
+      <w:pPr>
+        <w:ind w:left="720" w:firstLine="720"/>
+      </w:pPr>
+      <w:r>
+        <w:t>He did not care about these pictures, but continued with his plan to retake the ship.</w:t>
+      </w:r>
+    </w:p>
+    <w:p>
+      <w:pPr>
+        <w:ind w:left="720" w:firstLine="720"/>
+      </w:pPr>
+      <w:r>
+        <w:t xml:space="preserve">He further desperate in the bridge when the mind has emerged a picture: he </w:t>
+      </w:r>
+      <w:proofErr w:type="gramStart"/>
+      <w:r>
+        <w:t>pop</w:t>
+      </w:r>
+      <w:proofErr w:type="gramEnd"/>
+      <w:r>
+        <w:t xml:space="preserve"> his spacecraft, the spacecraft was smash asteroids.</w:t>
+      </w:r>
+    </w:p>
+    <w:p>
+      <w:pPr>
+        <w:ind w:left="720" w:firstLine="720"/>
+      </w:pPr>
+      <w:r>
+        <w:t>He felt very strange, but still did not manage.</w:t>
+      </w:r>
+    </w:p>
+    <w:p>
+      <w:pPr>
+        <w:ind w:left="720" w:firstLine="720"/>
+      </w:pPr>
+      <w:r>
+        <w:t>As time goes on, step by step, to mind a third screen: his head after flying to pop up the spacecraft.</w:t>
+      </w:r>
+    </w:p>
+    <w:p>
+      <w:pPr>
+        <w:ind w:left="720" w:firstLine="720"/>
+      </w:pPr>
+      <w:r>
+        <w:t>When Blanca finally kill all the human soldiers entered the bridge, the captain should fast (Final Boss), killed when Blanca mind, recall everything. To save humanity in the universe is a floating Blanca, and he made the emergency measures, which is why a start in an emergency Blanca bed to wake up.</w:t>
+      </w:r>
+    </w:p>
+    <w:p>
+      <w:pPr>
+        <w:ind w:left="720" w:firstLine="720"/>
+      </w:pPr>
+      <w:r>
+        <w:t>In this case, Blanca heart filled with remorse, but if you do not kill the human beings, they still have to face a dead end. (The player chooses to kill the captain / his death, the captain put a way out)</w:t>
+      </w:r>
+    </w:p>
+    <w:p>
+      <w:pPr>
+        <w:ind w:left="720" w:firstLine="720"/>
+      </w:pPr>
+      <w:r>
+        <w:t>1. Blanca chose to kill the captain, doing spacecraft back.</w:t>
+      </w:r>
+    </w:p>
+    <w:p>
+      <w:pPr>
+        <w:ind w:left="720" w:firstLine="720"/>
+      </w:pPr>
+      <w:r>
+        <w:t>2. Blanca chose not to kill the captain, was killed the captain.</w:t>
+      </w:r>
     </w:p>
     <w:p>
       <w:pPr>
         <w:pStyle w:val="Heading1"/>
       </w:pPr>
-      <w:bookmarkStart w:id="25" w:name="_Toc467819960"/>
+      <w:bookmarkStart w:id="51" w:name="_Toc467819960"/>
+      <w:bookmarkStart w:id="52" w:name="_Toc467970880"/>
       <w:r>
         <w:t>Section 2: User Interface</w:t>
       </w:r>
-      <w:bookmarkEnd w:id="25"/>
+      <w:bookmarkEnd w:id="51"/>
+      <w:bookmarkEnd w:id="52"/>
     </w:p>
     <w:sectPr>
       <w:pgSz w:w="12240" w:h="15840"/>
@@ -4077,7 +4424,7 @@
   <w:abstractNum w:abstractNumId="0">
     <w:nsid w:val="56A25B50"/>
     <w:multiLevelType w:val="hybridMultilevel"/>
-    <w:tmpl w:val="C3B2FBFE"/>
+    <w:tmpl w:val="5D7CFC58"/>
     <w:lvl w:ilvl="0" w:tplc="04090001">
       <w:start w:val="1"/>
       <w:numFmt w:val="bullet"/>
@@ -5280,7 +5627,7 @@
 </file>
 
 <file path=customXml/itemProps1.xml><?xml version="1.0" encoding="utf-8"?>
-<ds:datastoreItem xmlns:ds="http://schemas.openxmlformats.org/officeDocument/2006/customXml" ds:itemID="{7F217AB1-4C38-D448-863F-1F308B128E71}">
+<ds:datastoreItem xmlns:ds="http://schemas.openxmlformats.org/officeDocument/2006/customXml" ds:itemID="{C26E0F74-B288-CA43-A700-313190E076E6}">
   <ds:schemaRefs>
     <ds:schemaRef ds:uri="http://schemas.openxmlformats.org/officeDocument/2006/bibliography"/>
   </ds:schemaRefs>

</xml_diff>